<commit_message>
fel23 + qol fix
</commit_message>
<xml_diff>
--- a/programare_31probleme_HU.docx
+++ b/programare_31probleme_HU.docx
@@ -62,7 +62,7 @@
     </w:p>
     <w:p>
       <w:pPr>
-        <w:pStyle w:val="Listaszerbekezds"/>
+        <w:pStyle w:val="ListParagraph"/>
         <w:numPr>
           <w:ilvl w:val="0"/>
           <w:numId w:val="16"/>
@@ -123,7 +123,7 @@
     </w:p>
     <w:p>
       <w:pPr>
-        <w:pStyle w:val="Listaszerbekezds"/>
+        <w:pStyle w:val="ListParagraph"/>
         <w:numPr>
           <w:ilvl w:val="0"/>
           <w:numId w:val="16"/>
@@ -202,7 +202,7 @@
     </w:p>
     <w:p>
       <w:pPr>
-        <w:pStyle w:val="Listaszerbekezds"/>
+        <w:pStyle w:val="ListParagraph"/>
         <w:numPr>
           <w:ilvl w:val="0"/>
           <w:numId w:val="16"/>
@@ -272,7 +272,7 @@
     </w:p>
     <w:p>
       <w:pPr>
-        <w:pStyle w:val="Listaszerbekezds"/>
+        <w:pStyle w:val="ListParagraph"/>
         <w:numPr>
           <w:ilvl w:val="0"/>
           <w:numId w:val="16"/>
@@ -379,7 +379,7 @@
     </w:p>
     <w:p>
       <w:pPr>
-        <w:pStyle w:val="Listaszerbekezds"/>
+        <w:pStyle w:val="ListParagraph"/>
         <w:numPr>
           <w:ilvl w:val="0"/>
           <w:numId w:val="16"/>
@@ -440,7 +440,7 @@
     </w:p>
     <w:p>
       <w:pPr>
-        <w:pStyle w:val="Listaszerbekezds"/>
+        <w:pStyle w:val="ListParagraph"/>
         <w:numPr>
           <w:ilvl w:val="0"/>
           <w:numId w:val="16"/>
@@ -559,7 +559,7 @@
     </w:p>
     <w:p>
       <w:pPr>
-        <w:pStyle w:val="Listaszerbekezds"/>
+        <w:pStyle w:val="ListParagraph"/>
         <w:numPr>
           <w:ilvl w:val="0"/>
           <w:numId w:val="1"/>
@@ -758,7 +758,7 @@
     </w:p>
     <w:p>
       <w:pPr>
-        <w:pStyle w:val="Listaszerbekezds"/>
+        <w:pStyle w:val="ListParagraph"/>
         <w:rPr>
           <w:sz w:val="23"/>
           <w:szCs w:val="23"/>
@@ -768,7 +768,7 @@
     </w:p>
     <w:p>
       <w:pPr>
-        <w:pStyle w:val="Listaszerbekezds"/>
+        <w:pStyle w:val="ListParagraph"/>
         <w:numPr>
           <w:ilvl w:val="0"/>
           <w:numId w:val="1"/>
@@ -1016,7 +1016,7 @@
     <w:bookmarkEnd w:id="1"/>
     <w:p>
       <w:pPr>
-        <w:pStyle w:val="Listaszerbekezds"/>
+        <w:pStyle w:val="ListParagraph"/>
         <w:rPr>
           <w:color w:val="FF0000"/>
           <w:sz w:val="23"/>
@@ -1027,7 +1027,7 @@
     </w:p>
     <w:p>
       <w:pPr>
-        <w:pStyle w:val="Listaszerbekezds"/>
+        <w:pStyle w:val="ListParagraph"/>
         <w:numPr>
           <w:ilvl w:val="0"/>
           <w:numId w:val="1"/>
@@ -1193,7 +1193,7 @@
     </w:p>
     <w:p>
       <w:pPr>
-        <w:pStyle w:val="Listaszerbekezds"/>
+        <w:pStyle w:val="ListParagraph"/>
         <w:rPr>
           <w:color w:val="FF0000"/>
           <w:sz w:val="23"/>
@@ -1204,7 +1204,7 @@
     </w:p>
     <w:p>
       <w:pPr>
-        <w:pStyle w:val="Listaszerbekezds"/>
+        <w:pStyle w:val="ListParagraph"/>
         <w:numPr>
           <w:ilvl w:val="0"/>
           <w:numId w:val="1"/>
@@ -1380,7 +1380,7 @@
     </w:p>
     <w:p>
       <w:pPr>
-        <w:pStyle w:val="Listaszerbekezds"/>
+        <w:pStyle w:val="ListParagraph"/>
         <w:rPr>
           <w:sz w:val="23"/>
           <w:szCs w:val="23"/>
@@ -1390,7 +1390,7 @@
     </w:p>
     <w:p>
       <w:pPr>
-        <w:pStyle w:val="Listaszerbekezds"/>
+        <w:pStyle w:val="ListParagraph"/>
         <w:numPr>
           <w:ilvl w:val="0"/>
           <w:numId w:val="1"/>
@@ -1609,7 +1609,7 @@
     </w:p>
     <w:p>
       <w:pPr>
-        <w:pStyle w:val="Listaszerbekezds"/>
+        <w:pStyle w:val="ListParagraph"/>
         <w:rPr>
           <w:sz w:val="23"/>
           <w:szCs w:val="23"/>
@@ -1619,7 +1619,7 @@
     </w:p>
     <w:p>
       <w:pPr>
-        <w:pStyle w:val="Listaszerbekezds"/>
+        <w:pStyle w:val="ListParagraph"/>
         <w:numPr>
           <w:ilvl w:val="0"/>
           <w:numId w:val="1"/>
@@ -1752,7 +1752,7 @@
     </w:p>
     <w:p>
       <w:pPr>
-        <w:pStyle w:val="Listaszerbekezds"/>
+        <w:pStyle w:val="ListParagraph"/>
         <w:autoSpaceDE w:val="0"/>
         <w:autoSpaceDN w:val="0"/>
         <w:adjustRightInd w:val="0"/>
@@ -1904,7 +1904,7 @@
     </w:p>
     <w:p>
       <w:pPr>
-        <w:pStyle w:val="Listaszerbekezds"/>
+        <w:pStyle w:val="ListParagraph"/>
         <w:autoSpaceDE w:val="0"/>
         <w:autoSpaceDN w:val="0"/>
         <w:adjustRightInd w:val="0"/>
@@ -1984,7 +1984,7 @@
     </w:p>
     <w:p>
       <w:pPr>
-        <w:pStyle w:val="Listaszerbekezds"/>
+        <w:pStyle w:val="ListParagraph"/>
         <w:rPr>
           <w:sz w:val="23"/>
           <w:szCs w:val="23"/>
@@ -1994,7 +1994,7 @@
     </w:p>
     <w:p>
       <w:pPr>
-        <w:pStyle w:val="Listaszerbekezds"/>
+        <w:pStyle w:val="ListParagraph"/>
         <w:numPr>
           <w:ilvl w:val="0"/>
           <w:numId w:val="1"/>
@@ -2127,7 +2127,7 @@
     </w:p>
     <w:p>
       <w:pPr>
-        <w:pStyle w:val="Listaszerbekezds"/>
+        <w:pStyle w:val="ListParagraph"/>
         <w:rPr>
           <w:sz w:val="23"/>
           <w:szCs w:val="23"/>
@@ -2137,7 +2137,7 @@
     </w:p>
     <w:p>
       <w:pPr>
-        <w:pStyle w:val="Listaszerbekezds"/>
+        <w:pStyle w:val="ListParagraph"/>
         <w:autoSpaceDE w:val="0"/>
         <w:autoSpaceDN w:val="0"/>
         <w:adjustRightInd w:val="0"/>
@@ -2210,7 +2210,7 @@
     </w:p>
     <w:p>
       <w:pPr>
-        <w:pStyle w:val="Listaszerbekezds"/>
+        <w:pStyle w:val="ListParagraph"/>
         <w:autoSpaceDE w:val="0"/>
         <w:autoSpaceDN w:val="0"/>
         <w:adjustRightInd w:val="0"/>
@@ -2235,7 +2235,7 @@
     </w:p>
     <w:p>
       <w:pPr>
-        <w:pStyle w:val="Listaszerbekezds"/>
+        <w:pStyle w:val="ListParagraph"/>
         <w:autoSpaceDE w:val="0"/>
         <w:autoSpaceDN w:val="0"/>
         <w:adjustRightInd w:val="0"/>
@@ -2260,7 +2260,7 @@
     </w:p>
     <w:p>
       <w:pPr>
-        <w:pStyle w:val="Listaszerbekezds"/>
+        <w:pStyle w:val="ListParagraph"/>
         <w:autoSpaceDE w:val="0"/>
         <w:autoSpaceDN w:val="0"/>
         <w:adjustRightInd w:val="0"/>
@@ -2291,7 +2291,7 @@
     </w:p>
     <w:p>
       <w:pPr>
-        <w:pStyle w:val="Listaszerbekezds"/>
+        <w:pStyle w:val="ListParagraph"/>
         <w:rPr>
           <w:sz w:val="23"/>
           <w:szCs w:val="23"/>
@@ -2301,7 +2301,7 @@
     </w:p>
     <w:p>
       <w:pPr>
-        <w:pStyle w:val="Listaszerbekezds"/>
+        <w:pStyle w:val="ListParagraph"/>
         <w:numPr>
           <w:ilvl w:val="0"/>
           <w:numId w:val="1"/>
@@ -2354,7 +2354,7 @@
     </w:p>
     <w:p>
       <w:pPr>
-        <w:pStyle w:val="Listaszerbekezds"/>
+        <w:pStyle w:val="ListParagraph"/>
         <w:autoSpaceDE w:val="0"/>
         <w:autoSpaceDN w:val="0"/>
         <w:adjustRightInd w:val="0"/>
@@ -2395,7 +2395,7 @@
     </w:p>
     <w:p>
       <w:pPr>
-        <w:pStyle w:val="Listaszerbekezds"/>
+        <w:pStyle w:val="ListParagraph"/>
         <w:autoSpaceDE w:val="0"/>
         <w:autoSpaceDN w:val="0"/>
         <w:adjustRightInd w:val="0"/>
@@ -2427,7 +2427,7 @@
     </w:p>
     <w:p>
       <w:pPr>
-        <w:pStyle w:val="Listaszerbekezds"/>
+        <w:pStyle w:val="ListParagraph"/>
         <w:autoSpaceDE w:val="0"/>
         <w:autoSpaceDN w:val="0"/>
         <w:adjustRightInd w:val="0"/>
@@ -2467,7 +2467,7 @@
     </w:p>
     <w:p>
       <w:pPr>
-        <w:pStyle w:val="Listaszerbekezds"/>
+        <w:pStyle w:val="ListParagraph"/>
         <w:autoSpaceDE w:val="0"/>
         <w:autoSpaceDN w:val="0"/>
         <w:adjustRightInd w:val="0"/>
@@ -2498,7 +2498,7 @@
     </w:p>
     <w:p>
       <w:pPr>
-        <w:pStyle w:val="Listaszerbekezds"/>
+        <w:pStyle w:val="ListParagraph"/>
         <w:rPr>
           <w:sz w:val="23"/>
           <w:szCs w:val="23"/>
@@ -2508,7 +2508,7 @@
     </w:p>
     <w:p>
       <w:pPr>
-        <w:pStyle w:val="Listaszerbekezds"/>
+        <w:pStyle w:val="ListParagraph"/>
         <w:numPr>
           <w:ilvl w:val="0"/>
           <w:numId w:val="1"/>
@@ -2561,7 +2561,7 @@
     </w:p>
     <w:p>
       <w:pPr>
-        <w:pStyle w:val="Listaszerbekezds"/>
+        <w:pStyle w:val="ListParagraph"/>
         <w:autoSpaceDE w:val="0"/>
         <w:autoSpaceDN w:val="0"/>
         <w:adjustRightInd w:val="0"/>
@@ -2603,7 +2603,7 @@
     </w:p>
     <w:p>
       <w:pPr>
-        <w:pStyle w:val="Listaszerbekezds"/>
+        <w:pStyle w:val="ListParagraph"/>
         <w:autoSpaceDE w:val="0"/>
         <w:autoSpaceDN w:val="0"/>
         <w:adjustRightInd w:val="0"/>
@@ -2634,7 +2634,7 @@
     </w:p>
     <w:p>
       <w:pPr>
-        <w:pStyle w:val="Listaszerbekezds"/>
+        <w:pStyle w:val="ListParagraph"/>
         <w:autoSpaceDE w:val="0"/>
         <w:autoSpaceDN w:val="0"/>
         <w:adjustRightInd w:val="0"/>
@@ -2826,7 +2826,7 @@
     </w:p>
     <w:p>
       <w:pPr>
-        <w:pStyle w:val="Listaszerbekezds"/>
+        <w:pStyle w:val="ListParagraph"/>
         <w:autoSpaceDE w:val="0"/>
         <w:autoSpaceDN w:val="0"/>
         <w:adjustRightInd w:val="0"/>
@@ -2873,7 +2873,7 @@
     </w:p>
     <w:p>
       <w:pPr>
-        <w:pStyle w:val="Listaszerbekezds"/>
+        <w:pStyle w:val="ListParagraph"/>
         <w:rPr>
           <w:sz w:val="23"/>
           <w:szCs w:val="23"/>
@@ -2883,7 +2883,7 @@
     </w:p>
     <w:p>
       <w:pPr>
-        <w:pStyle w:val="Listaszerbekezds"/>
+        <w:pStyle w:val="ListParagraph"/>
         <w:numPr>
           <w:ilvl w:val="0"/>
           <w:numId w:val="1"/>
@@ -2952,7 +2952,7 @@
     </w:p>
     <w:p>
       <w:pPr>
-        <w:pStyle w:val="Listaszerbekezds"/>
+        <w:pStyle w:val="ListParagraph"/>
         <w:autoSpaceDE w:val="0"/>
         <w:autoSpaceDN w:val="0"/>
         <w:adjustRightInd w:val="0"/>
@@ -3065,7 +3065,7 @@
     </w:p>
     <w:p>
       <w:pPr>
-        <w:pStyle w:val="Listaszerbekezds"/>
+        <w:pStyle w:val="ListParagraph"/>
         <w:numPr>
           <w:ilvl w:val="0"/>
           <w:numId w:val="3"/>
@@ -3138,7 +3138,7 @@
     </w:p>
     <w:p>
       <w:pPr>
-        <w:pStyle w:val="Listaszerbekezds"/>
+        <w:pStyle w:val="ListParagraph"/>
         <w:spacing w:after="0" w:line="360" w:lineRule="auto"/>
         <w:jc w:val="both"/>
         <w:rPr>
@@ -3187,7 +3187,7 @@
     </w:p>
     <w:p>
       <w:pPr>
-        <w:pStyle w:val="Listaszerbekezds"/>
+        <w:pStyle w:val="ListParagraph"/>
         <w:spacing w:after="0" w:line="360" w:lineRule="auto"/>
         <w:jc w:val="both"/>
         <w:rPr>
@@ -3547,7 +3547,7 @@
     </w:p>
     <w:p>
       <w:pPr>
-        <w:pStyle w:val="Listaszerbekezds"/>
+        <w:pStyle w:val="ListParagraph"/>
         <w:spacing w:after="0" w:line="360" w:lineRule="auto"/>
         <w:jc w:val="both"/>
         <w:rPr>
@@ -3560,7 +3560,7 @@
     </w:p>
     <w:p>
       <w:pPr>
-        <w:pStyle w:val="Listaszerbekezds"/>
+        <w:pStyle w:val="ListParagraph"/>
         <w:numPr>
           <w:ilvl w:val="0"/>
           <w:numId w:val="3"/>
@@ -3633,18 +3633,18 @@
     </w:p>
     <w:p>
       <w:pPr>
-        <w:pStyle w:val="Listaszerbekezds"/>
-        <w:rPr>
-          <w:rFonts w:ascii="Times New Roman" w:hAnsi="Times New Roman" w:cs="Times New Roman"/>
-          <w:color w:val="FF0000"/>
-          <w:sz w:val="24"/>
-          <w:lang w:val="hu-HU"/>
-        </w:rPr>
-      </w:pPr>
-    </w:p>
-    <w:p>
-      <w:pPr>
-        <w:pStyle w:val="Listaszerbekezds"/>
+        <w:pStyle w:val="ListParagraph"/>
+        <w:rPr>
+          <w:rFonts w:ascii="Times New Roman" w:hAnsi="Times New Roman" w:cs="Times New Roman"/>
+          <w:color w:val="FF0000"/>
+          <w:sz w:val="24"/>
+          <w:lang w:val="hu-HU"/>
+        </w:rPr>
+      </w:pPr>
+    </w:p>
+    <w:p>
+      <w:pPr>
+        <w:pStyle w:val="ListParagraph"/>
         <w:numPr>
           <w:ilvl w:val="0"/>
           <w:numId w:val="3"/>
@@ -3807,18 +3807,18 @@
     </w:p>
     <w:p>
       <w:pPr>
-        <w:pStyle w:val="Listaszerbekezds"/>
-        <w:rPr>
-          <w:rFonts w:ascii="Times New Roman" w:hAnsi="Times New Roman" w:cs="Times New Roman"/>
-          <w:color w:val="FF0000"/>
-          <w:sz w:val="24"/>
-          <w:lang w:val="hu-HU"/>
-        </w:rPr>
-      </w:pPr>
-    </w:p>
-    <w:p>
-      <w:pPr>
-        <w:pStyle w:val="Listaszerbekezds"/>
+        <w:pStyle w:val="ListParagraph"/>
+        <w:rPr>
+          <w:rFonts w:ascii="Times New Roman" w:hAnsi="Times New Roman" w:cs="Times New Roman"/>
+          <w:color w:val="FF0000"/>
+          <w:sz w:val="24"/>
+          <w:lang w:val="hu-HU"/>
+        </w:rPr>
+      </w:pPr>
+    </w:p>
+    <w:p>
+      <w:pPr>
+        <w:pStyle w:val="ListParagraph"/>
         <w:numPr>
           <w:ilvl w:val="0"/>
           <w:numId w:val="3"/>
@@ -3948,18 +3948,18 @@
     </w:p>
     <w:p>
       <w:pPr>
-        <w:pStyle w:val="Listaszerbekezds"/>
-        <w:rPr>
-          <w:rFonts w:ascii="Times New Roman" w:hAnsi="Times New Roman" w:cs="Times New Roman"/>
-          <w:color w:val="FF0000"/>
-          <w:sz w:val="24"/>
-          <w:lang w:val="hu-HU"/>
-        </w:rPr>
-      </w:pPr>
-    </w:p>
-    <w:p>
-      <w:pPr>
-        <w:pStyle w:val="Listaszerbekezds"/>
+        <w:pStyle w:val="ListParagraph"/>
+        <w:rPr>
+          <w:rFonts w:ascii="Times New Roman" w:hAnsi="Times New Roman" w:cs="Times New Roman"/>
+          <w:color w:val="FF0000"/>
+          <w:sz w:val="24"/>
+          <w:lang w:val="hu-HU"/>
+        </w:rPr>
+      </w:pPr>
+    </w:p>
+    <w:p>
+      <w:pPr>
+        <w:pStyle w:val="ListParagraph"/>
         <w:numPr>
           <w:ilvl w:val="0"/>
           <w:numId w:val="3"/>
@@ -4118,95 +4118,95 @@
     </w:p>
     <w:p>
       <w:pPr>
-        <w:pStyle w:val="Listaszerbekezds"/>
-        <w:rPr>
-          <w:rFonts w:ascii="Times New Roman" w:hAnsi="Times New Roman" w:cs="Times New Roman"/>
-          <w:color w:val="FF0000"/>
-          <w:sz w:val="24"/>
-          <w:lang w:val="hu-HU"/>
-        </w:rPr>
-      </w:pPr>
-    </w:p>
-    <w:p>
-      <w:pPr>
-        <w:pStyle w:val="Listaszerbekezds"/>
-        <w:rPr>
-          <w:rFonts w:ascii="Times New Roman" w:hAnsi="Times New Roman" w:cs="Times New Roman"/>
-          <w:color w:val="FF0000"/>
-          <w:sz w:val="24"/>
-          <w:lang w:val="hu-HU"/>
-        </w:rPr>
-      </w:pPr>
-    </w:p>
-    <w:p>
-      <w:pPr>
-        <w:pStyle w:val="Listaszerbekezds"/>
-        <w:rPr>
-          <w:rFonts w:ascii="Times New Roman" w:hAnsi="Times New Roman" w:cs="Times New Roman"/>
-          <w:color w:val="FF0000"/>
-          <w:sz w:val="24"/>
-          <w:lang w:val="hu-HU"/>
-        </w:rPr>
-      </w:pPr>
-    </w:p>
-    <w:p>
-      <w:pPr>
-        <w:pStyle w:val="Listaszerbekezds"/>
-        <w:rPr>
-          <w:rFonts w:ascii="Times New Roman" w:hAnsi="Times New Roman" w:cs="Times New Roman"/>
-          <w:color w:val="FF0000"/>
-          <w:sz w:val="24"/>
-          <w:lang w:val="hu-HU"/>
-        </w:rPr>
-      </w:pPr>
-    </w:p>
-    <w:p>
-      <w:pPr>
-        <w:pStyle w:val="Listaszerbekezds"/>
-        <w:rPr>
-          <w:rFonts w:ascii="Times New Roman" w:hAnsi="Times New Roman" w:cs="Times New Roman"/>
-          <w:color w:val="FF0000"/>
-          <w:sz w:val="24"/>
-          <w:lang w:val="hu-HU"/>
-        </w:rPr>
-      </w:pPr>
-    </w:p>
-    <w:p>
-      <w:pPr>
-        <w:pStyle w:val="Listaszerbekezds"/>
-        <w:rPr>
-          <w:rFonts w:ascii="Times New Roman" w:hAnsi="Times New Roman" w:cs="Times New Roman"/>
-          <w:color w:val="FF0000"/>
-          <w:sz w:val="24"/>
-          <w:lang w:val="hu-HU"/>
-        </w:rPr>
-      </w:pPr>
-    </w:p>
-    <w:p>
-      <w:pPr>
-        <w:pStyle w:val="Listaszerbekezds"/>
-        <w:rPr>
-          <w:rFonts w:ascii="Times New Roman" w:hAnsi="Times New Roman" w:cs="Times New Roman"/>
-          <w:color w:val="FF0000"/>
-          <w:sz w:val="24"/>
-          <w:lang w:val="hu-HU"/>
-        </w:rPr>
-      </w:pPr>
-    </w:p>
-    <w:p>
-      <w:pPr>
-        <w:pStyle w:val="Listaszerbekezds"/>
-        <w:rPr>
-          <w:rFonts w:ascii="Times New Roman" w:hAnsi="Times New Roman" w:cs="Times New Roman"/>
-          <w:color w:val="FF0000"/>
-          <w:sz w:val="24"/>
-          <w:lang w:val="hu-HU"/>
-        </w:rPr>
-      </w:pPr>
-    </w:p>
-    <w:p>
-      <w:pPr>
-        <w:pStyle w:val="Listaszerbekezds"/>
+        <w:pStyle w:val="ListParagraph"/>
+        <w:rPr>
+          <w:rFonts w:ascii="Times New Roman" w:hAnsi="Times New Roman" w:cs="Times New Roman"/>
+          <w:color w:val="FF0000"/>
+          <w:sz w:val="24"/>
+          <w:lang w:val="hu-HU"/>
+        </w:rPr>
+      </w:pPr>
+    </w:p>
+    <w:p>
+      <w:pPr>
+        <w:pStyle w:val="ListParagraph"/>
+        <w:rPr>
+          <w:rFonts w:ascii="Times New Roman" w:hAnsi="Times New Roman" w:cs="Times New Roman"/>
+          <w:color w:val="FF0000"/>
+          <w:sz w:val="24"/>
+          <w:lang w:val="hu-HU"/>
+        </w:rPr>
+      </w:pPr>
+    </w:p>
+    <w:p>
+      <w:pPr>
+        <w:pStyle w:val="ListParagraph"/>
+        <w:rPr>
+          <w:rFonts w:ascii="Times New Roman" w:hAnsi="Times New Roman" w:cs="Times New Roman"/>
+          <w:color w:val="FF0000"/>
+          <w:sz w:val="24"/>
+          <w:lang w:val="hu-HU"/>
+        </w:rPr>
+      </w:pPr>
+    </w:p>
+    <w:p>
+      <w:pPr>
+        <w:pStyle w:val="ListParagraph"/>
+        <w:rPr>
+          <w:rFonts w:ascii="Times New Roman" w:hAnsi="Times New Roman" w:cs="Times New Roman"/>
+          <w:color w:val="FF0000"/>
+          <w:sz w:val="24"/>
+          <w:lang w:val="hu-HU"/>
+        </w:rPr>
+      </w:pPr>
+    </w:p>
+    <w:p>
+      <w:pPr>
+        <w:pStyle w:val="ListParagraph"/>
+        <w:rPr>
+          <w:rFonts w:ascii="Times New Roman" w:hAnsi="Times New Roman" w:cs="Times New Roman"/>
+          <w:color w:val="FF0000"/>
+          <w:sz w:val="24"/>
+          <w:lang w:val="hu-HU"/>
+        </w:rPr>
+      </w:pPr>
+    </w:p>
+    <w:p>
+      <w:pPr>
+        <w:pStyle w:val="ListParagraph"/>
+        <w:rPr>
+          <w:rFonts w:ascii="Times New Roman" w:hAnsi="Times New Roman" w:cs="Times New Roman"/>
+          <w:color w:val="FF0000"/>
+          <w:sz w:val="24"/>
+          <w:lang w:val="hu-HU"/>
+        </w:rPr>
+      </w:pPr>
+    </w:p>
+    <w:p>
+      <w:pPr>
+        <w:pStyle w:val="ListParagraph"/>
+        <w:rPr>
+          <w:rFonts w:ascii="Times New Roman" w:hAnsi="Times New Roman" w:cs="Times New Roman"/>
+          <w:color w:val="FF0000"/>
+          <w:sz w:val="24"/>
+          <w:lang w:val="hu-HU"/>
+        </w:rPr>
+      </w:pPr>
+    </w:p>
+    <w:p>
+      <w:pPr>
+        <w:pStyle w:val="ListParagraph"/>
+        <w:rPr>
+          <w:rFonts w:ascii="Times New Roman" w:hAnsi="Times New Roman" w:cs="Times New Roman"/>
+          <w:color w:val="FF0000"/>
+          <w:sz w:val="24"/>
+          <w:lang w:val="hu-HU"/>
+        </w:rPr>
+      </w:pPr>
+    </w:p>
+    <w:p>
+      <w:pPr>
+        <w:pStyle w:val="ListParagraph"/>
         <w:numPr>
           <w:ilvl w:val="0"/>
           <w:numId w:val="3"/>
@@ -4307,7 +4307,7 @@
     </w:p>
     <w:tbl>
       <w:tblPr>
-        <w:tblStyle w:val="Rcsostblzat"/>
+        <w:tblStyle w:val="TableGrid"/>
         <w:tblW w:w="0" w:type="auto"/>
         <w:jc w:val="center"/>
         <w:tblLook w:val="04A0" w:firstRow="1" w:lastRow="0" w:firstColumn="1" w:lastColumn="0" w:noHBand="0" w:noVBand="1"/>
@@ -4765,7 +4765,7 @@
     </w:p>
     <w:p>
       <w:pPr>
-        <w:pStyle w:val="Listaszerbekezds"/>
+        <w:pStyle w:val="ListParagraph"/>
         <w:numPr>
           <w:ilvl w:val="0"/>
           <w:numId w:val="3"/>
@@ -5016,7 +5016,7 @@
     </w:p>
     <w:tbl>
       <w:tblPr>
-        <w:tblStyle w:val="Rcsostblzat"/>
+        <w:tblStyle w:val="TableGrid"/>
         <w:tblW w:w="0" w:type="auto"/>
         <w:jc w:val="center"/>
         <w:tblLook w:val="04A0" w:firstRow="1" w:lastRow="0" w:firstColumn="1" w:lastColumn="0" w:noHBand="0" w:noVBand="1"/>
@@ -5276,7 +5276,7 @@
     </w:tbl>
     <w:p>
       <w:pPr>
-        <w:pStyle w:val="Listaszerbekezds"/>
+        <w:pStyle w:val="ListParagraph"/>
         <w:spacing w:after="200" w:line="276" w:lineRule="auto"/>
         <w:ind w:left="4"/>
         <w:rPr>
@@ -5287,7 +5287,7 @@
     </w:p>
     <w:p>
       <w:pPr>
-        <w:pStyle w:val="Listaszerbekezds"/>
+        <w:pStyle w:val="ListParagraph"/>
         <w:numPr>
           <w:ilvl w:val="0"/>
           <w:numId w:val="3"/>
@@ -5452,7 +5452,7 @@
     </w:p>
     <w:p>
       <w:pPr>
-        <w:pStyle w:val="Listaszerbekezds"/>
+        <w:pStyle w:val="ListParagraph"/>
         <w:ind w:left="709" w:hanging="283"/>
         <w:rPr>
           <w:rFonts w:ascii="Times New Roman" w:hAnsi="Times New Roman" w:cs="Times New Roman"/>
@@ -5463,7 +5463,7 @@
     </w:p>
     <w:p>
       <w:pPr>
-        <w:pStyle w:val="Listaszerbekezds"/>
+        <w:pStyle w:val="ListParagraph"/>
         <w:numPr>
           <w:ilvl w:val="0"/>
           <w:numId w:val="3"/>
@@ -5630,7 +5630,7 @@
     </w:p>
     <w:p>
       <w:pPr>
-        <w:pStyle w:val="Listaszerbekezds"/>
+        <w:pStyle w:val="ListParagraph"/>
         <w:spacing w:before="240" w:after="0" w:line="240" w:lineRule="auto"/>
         <w:ind w:left="709"/>
         <w:jc w:val="both"/>
@@ -5643,7 +5643,7 @@
     </w:p>
     <w:p>
       <w:pPr>
-        <w:pStyle w:val="Listaszerbekezds"/>
+        <w:pStyle w:val="ListParagraph"/>
         <w:numPr>
           <w:ilvl w:val="0"/>
           <w:numId w:val="3"/>
@@ -6696,7 +6696,7 @@
     </w:p>
     <w:p>
       <w:pPr>
-        <w:pStyle w:val="Listaszerbekezds"/>
+        <w:pStyle w:val="ListParagraph"/>
         <w:numPr>
           <w:ilvl w:val="0"/>
           <w:numId w:val="5"/>
@@ -6813,7 +6813,7 @@
     </w:p>
     <w:p>
       <w:pPr>
-        <w:pStyle w:val="Listaszerbekezds"/>
+        <w:pStyle w:val="ListParagraph"/>
         <w:spacing w:after="0" w:line="360" w:lineRule="auto"/>
         <w:jc w:val="both"/>
         <w:rPr>
@@ -6844,7 +6844,7 @@
     </w:p>
     <w:tbl>
       <w:tblPr>
-        <w:tblStyle w:val="Rcsostblzat"/>
+        <w:tblStyle w:val="TableGrid"/>
         <w:tblW w:w="0" w:type="auto"/>
         <w:jc w:val="center"/>
         <w:tblLook w:val="04A0" w:firstRow="1" w:lastRow="0" w:firstColumn="1" w:lastColumn="0" w:noHBand="0" w:noVBand="1"/>
@@ -6863,7 +6863,7 @@
           </w:tcPr>
           <w:p>
             <w:pPr>
-              <w:pStyle w:val="Listaszerbekezds"/>
+              <w:pStyle w:val="ListParagraph"/>
               <w:spacing w:line="360" w:lineRule="auto"/>
               <w:ind w:left="0"/>
               <w:jc w:val="both"/>
@@ -6894,7 +6894,7 @@
           </w:tcPr>
           <w:p>
             <w:pPr>
-              <w:pStyle w:val="Listaszerbekezds"/>
+              <w:pStyle w:val="ListParagraph"/>
               <w:spacing w:line="360" w:lineRule="auto"/>
               <w:ind w:left="0"/>
               <w:jc w:val="both"/>
@@ -7063,7 +7063,7 @@
           </w:p>
           <w:p>
             <w:pPr>
-              <w:pStyle w:val="Listaszerbekezds"/>
+              <w:pStyle w:val="ListParagraph"/>
               <w:ind w:left="0"/>
               <w:jc w:val="both"/>
               <w:rPr>
@@ -7091,7 +7091,7 @@
           </w:tcPr>
           <w:p>
             <w:pPr>
-              <w:pStyle w:val="Listaszerbekezds"/>
+              <w:pStyle w:val="ListParagraph"/>
               <w:ind w:left="0"/>
               <w:jc w:val="both"/>
               <w:rPr>
@@ -7125,7 +7125,7 @@
           </w:p>
           <w:p>
             <w:pPr>
-              <w:pStyle w:val="Listaszerbekezds"/>
+              <w:pStyle w:val="ListParagraph"/>
               <w:ind w:left="0"/>
               <w:jc w:val="both"/>
               <w:rPr>
@@ -7149,7 +7149,7 @@
           </w:p>
           <w:p>
             <w:pPr>
-              <w:pStyle w:val="Listaszerbekezds"/>
+              <w:pStyle w:val="ListParagraph"/>
               <w:ind w:left="0"/>
               <w:jc w:val="both"/>
               <w:rPr>
@@ -7173,7 +7173,7 @@
           </w:p>
           <w:p>
             <w:pPr>
-              <w:pStyle w:val="Listaszerbekezds"/>
+              <w:pStyle w:val="ListParagraph"/>
               <w:ind w:left="0"/>
               <w:jc w:val="both"/>
               <w:rPr>
@@ -7197,7 +7197,7 @@
           </w:p>
           <w:p>
             <w:pPr>
-              <w:pStyle w:val="Listaszerbekezds"/>
+              <w:pStyle w:val="ListParagraph"/>
               <w:ind w:left="0"/>
               <w:jc w:val="both"/>
               <w:rPr>
@@ -7221,7 +7221,7 @@
           </w:p>
           <w:p>
             <w:pPr>
-              <w:pStyle w:val="Listaszerbekezds"/>
+              <w:pStyle w:val="ListParagraph"/>
               <w:ind w:left="0"/>
               <w:jc w:val="both"/>
               <w:rPr>
@@ -7245,7 +7245,7 @@
           </w:p>
           <w:p>
             <w:pPr>
-              <w:pStyle w:val="Listaszerbekezds"/>
+              <w:pStyle w:val="ListParagraph"/>
               <w:ind w:left="0"/>
               <w:jc w:val="both"/>
               <w:rPr>
@@ -7282,7 +7282,7 @@
     </w:p>
     <w:p>
       <w:pPr>
-        <w:pStyle w:val="Listaszerbekezds"/>
+        <w:pStyle w:val="ListParagraph"/>
         <w:numPr>
           <w:ilvl w:val="0"/>
           <w:numId w:val="5"/>
@@ -7291,30 +7291,24 @@
         <w:jc w:val="both"/>
         <w:rPr>
           <w:rFonts w:ascii="Times New Roman" w:hAnsi="Times New Roman" w:cs="Times New Roman"/>
-          <w:sz w:val="24"/>
-          <w:lang w:val="hu-HU"/>
-        </w:rPr>
-      </w:pPr>
-      <w:r>
-        <w:rPr>
-          <w:rFonts w:ascii="Times New Roman" w:hAnsi="Times New Roman" w:cs="Times New Roman"/>
-          <w:color w:val="FF0000"/>
-          <w:sz w:val="24"/>
-          <w:lang w:val="hu-HU"/>
-        </w:rPr>
-        <w:t>Írj programot, amely beolvas a billentyűzetről egy legtöbb 20 betűs, az angol ábécé kisbetűiből álló szót</w:t>
-      </w:r>
-      <w:r>
-        <w:rPr>
-          <w:rFonts w:ascii="Times New Roman" w:hAnsi="Times New Roman" w:cs="Times New Roman"/>
-          <w:sz w:val="24"/>
-          <w:lang w:val="hu-HU"/>
-        </w:rPr>
-        <w:t xml:space="preserve"> és kiírja a képernyőre a beolvasott szó összes „klónját”</w:t>
-      </w:r>
-      <w:r>
-        <w:rPr>
-          <w:rFonts w:ascii="Times New Roman" w:hAnsi="Times New Roman" w:cs="Times New Roman"/>
+          <w:color w:val="FF0000"/>
+          <w:sz w:val="24"/>
+          <w:lang w:val="hu-HU"/>
+        </w:rPr>
+      </w:pPr>
+      <w:r>
+        <w:rPr>
+          <w:rFonts w:ascii="Times New Roman" w:hAnsi="Times New Roman" w:cs="Times New Roman"/>
+          <w:color w:val="FF0000"/>
+          <w:sz w:val="24"/>
+          <w:lang w:val="hu-HU"/>
+        </w:rPr>
+        <w:t>Írj programot, amely beolvas a billentyűzetről egy legtöbb 20 betűs, az angol ábécé kisbetűiből álló szót és kiírja a képernyőre a beolvasott szó összes „klónját”</w:t>
+      </w:r>
+      <w:r>
+        <w:rPr>
+          <w:rFonts w:ascii="Times New Roman" w:hAnsi="Times New Roman" w:cs="Times New Roman"/>
+          <w:color w:val="FF0000"/>
           <w:sz w:val="24"/>
           <w:lang w:val="hu-HU"/>
         </w:rPr>
@@ -7324,6 +7318,7 @@
         <w:rPr>
           <w:rFonts w:ascii="Times New Roman" w:hAnsi="Times New Roman" w:cs="Times New Roman"/>
           <w:i/>
+          <w:color w:val="FF0000"/>
           <w:sz w:val="24"/>
           <w:lang w:val="hu-HU"/>
         </w:rPr>
@@ -7333,6 +7328,7 @@
         <w:rPr>
           <w:rFonts w:ascii="Times New Roman" w:hAnsi="Times New Roman" w:cs="Times New Roman"/>
           <w:i/>
+          <w:color w:val="FF0000"/>
           <w:sz w:val="24"/>
           <w:lang w:val="hu-HU"/>
         </w:rPr>
@@ -7341,6 +7337,7 @@
       <w:r>
         <w:rPr>
           <w:rFonts w:ascii="Times New Roman" w:hAnsi="Times New Roman" w:cs="Times New Roman"/>
+          <w:color w:val="FF0000"/>
           <w:sz w:val="24"/>
           <w:lang w:val="hu-HU"/>
         </w:rPr>
@@ -7349,6 +7346,7 @@
       <w:r>
         <w:rPr>
           <w:rFonts w:ascii="Times New Roman" w:hAnsi="Times New Roman" w:cs="Times New Roman"/>
+          <w:color w:val="FF0000"/>
           <w:sz w:val="24"/>
           <w:lang w:val="hu-HU"/>
         </w:rPr>
@@ -7357,18 +7355,20 @@
     </w:p>
     <w:p>
       <w:pPr>
-        <w:pStyle w:val="Listaszerbekezds"/>
+        <w:pStyle w:val="ListParagraph"/>
         <w:spacing w:after="0" w:line="360" w:lineRule="auto"/>
         <w:jc w:val="both"/>
         <w:rPr>
           <w:rFonts w:ascii="Times New Roman" w:hAnsi="Times New Roman" w:cs="Times New Roman"/>
-          <w:sz w:val="24"/>
-          <w:lang w:val="hu-HU"/>
-        </w:rPr>
-      </w:pPr>
-      <w:r>
-        <w:rPr>
-          <w:rFonts w:ascii="Times New Roman" w:hAnsi="Times New Roman" w:cs="Times New Roman"/>
+          <w:color w:val="FF0000"/>
+          <w:sz w:val="24"/>
+          <w:lang w:val="hu-HU"/>
+        </w:rPr>
+      </w:pPr>
+      <w:r>
+        <w:rPr>
+          <w:rFonts w:ascii="Times New Roman" w:hAnsi="Times New Roman" w:cs="Times New Roman"/>
+          <w:color w:val="FF0000"/>
           <w:sz w:val="24"/>
           <w:lang w:val="hu-HU"/>
         </w:rPr>
@@ -7379,6 +7379,7 @@
           <w:rFonts w:ascii="Times New Roman" w:hAnsi="Times New Roman" w:cs="Times New Roman"/>
           <w:b/>
           <w:i/>
+          <w:color w:val="FF0000"/>
           <w:sz w:val="24"/>
           <w:lang w:val="hu-HU"/>
         </w:rPr>
@@ -7387,6 +7388,7 @@
       <w:r>
         <w:rPr>
           <w:rFonts w:ascii="Times New Roman" w:hAnsi="Times New Roman" w:cs="Times New Roman"/>
+          <w:color w:val="FF0000"/>
           <w:sz w:val="24"/>
           <w:lang w:val="hu-HU"/>
         </w:rPr>
@@ -7395,22 +7397,16 @@
       <w:r>
         <w:rPr>
           <w:rFonts w:ascii="Times New Roman" w:hAnsi="Times New Roman" w:cs="Times New Roman"/>
-          <w:sz w:val="24"/>
-          <w:lang w:val="hu-HU"/>
-        </w:rPr>
-        <w:t>szó esetén</w:t>
-      </w:r>
-      <w:r>
-        <w:rPr>
-          <w:rFonts w:ascii="Times New Roman" w:hAnsi="Times New Roman" w:cs="Times New Roman"/>
-          <w:sz w:val="24"/>
-          <w:lang w:val="hu-HU"/>
-        </w:rPr>
-        <w:t xml:space="preserve"> kiírja</w:t>
-      </w:r>
-      <w:r>
-        <w:rPr>
-          <w:rFonts w:ascii="Times New Roman" w:hAnsi="Times New Roman" w:cs="Times New Roman"/>
+          <w:color w:val="FF0000"/>
+          <w:sz w:val="24"/>
+          <w:lang w:val="hu-HU"/>
+        </w:rPr>
+        <w:t>szó esetén kiírja</w:t>
+      </w:r>
+      <w:r>
+        <w:rPr>
+          <w:rFonts w:ascii="Times New Roman" w:hAnsi="Times New Roman" w:cs="Times New Roman"/>
+          <w:color w:val="FF0000"/>
           <w:sz w:val="24"/>
           <w:lang w:val="hu-HU"/>
         </w:rPr>
@@ -7419,6 +7415,7 @@
       <w:r>
         <w:rPr>
           <w:rFonts w:ascii="Times New Roman" w:hAnsi="Times New Roman" w:cs="Times New Roman"/>
+          <w:color w:val="FF0000"/>
           <w:sz w:val="24"/>
           <w:lang w:val="hu-HU"/>
         </w:rPr>
@@ -7429,6 +7426,7 @@
           <w:rFonts w:ascii="Times New Roman" w:hAnsi="Times New Roman" w:cs="Times New Roman"/>
           <w:b/>
           <w:i/>
+          <w:color w:val="FF0000"/>
           <w:sz w:val="24"/>
           <w:lang w:val="hu-HU"/>
         </w:rPr>
@@ -7437,6 +7435,7 @@
       <w:r>
         <w:rPr>
           <w:rFonts w:ascii="Times New Roman" w:hAnsi="Times New Roman" w:cs="Times New Roman"/>
+          <w:color w:val="FF0000"/>
           <w:sz w:val="24"/>
           <w:lang w:val="hu-HU"/>
         </w:rPr>
@@ -7456,7 +7455,7 @@
     </w:p>
     <w:p>
       <w:pPr>
-        <w:pStyle w:val="Listaszerbekezds"/>
+        <w:pStyle w:val="ListParagraph"/>
         <w:numPr>
           <w:ilvl w:val="0"/>
           <w:numId w:val="5"/>
@@ -7465,13 +7464,15 @@
         <w:jc w:val="both"/>
         <w:rPr>
           <w:rFonts w:ascii="Times New Roman" w:hAnsi="Times New Roman" w:cs="Times New Roman"/>
-          <w:sz w:val="24"/>
-          <w:lang w:val="hu-HU"/>
-        </w:rPr>
-      </w:pPr>
-      <w:r>
-        <w:rPr>
-          <w:rFonts w:ascii="Times New Roman" w:hAnsi="Times New Roman" w:cs="Times New Roman"/>
+          <w:color w:val="FF0000"/>
+          <w:sz w:val="24"/>
+          <w:lang w:val="hu-HU"/>
+        </w:rPr>
+      </w:pPr>
+      <w:r>
+        <w:rPr>
+          <w:rFonts w:ascii="Times New Roman" w:hAnsi="Times New Roman" w:cs="Times New Roman"/>
+          <w:color w:val="FF0000"/>
           <w:sz w:val="24"/>
           <w:lang w:val="hu-HU"/>
         </w:rPr>
@@ -7480,6 +7481,7 @@
       <w:r>
         <w:rPr>
           <w:rFonts w:ascii="Times New Roman" w:hAnsi="Times New Roman" w:cs="Times New Roman"/>
+          <w:color w:val="FF0000"/>
           <w:sz w:val="24"/>
           <w:lang w:val="hu-HU"/>
         </w:rPr>
@@ -7488,6 +7490,7 @@
       <w:r>
         <w:rPr>
           <w:rFonts w:ascii="Times New Roman" w:hAnsi="Times New Roman" w:cs="Times New Roman"/>
+          <w:color w:val="FF0000"/>
           <w:sz w:val="24"/>
           <w:lang w:val="hu-HU"/>
         </w:rPr>
@@ -7496,6 +7499,7 @@
       <w:r>
         <w:rPr>
           <w:rFonts w:ascii="Times New Roman" w:hAnsi="Times New Roman" w:cs="Times New Roman"/>
+          <w:color w:val="FF0000"/>
           <w:sz w:val="24"/>
           <w:lang w:val="hu-HU"/>
         </w:rPr>
@@ -7504,6 +7508,7 @@
       <w:r>
         <w:rPr>
           <w:rFonts w:ascii="Times New Roman" w:hAnsi="Times New Roman" w:cs="Times New Roman"/>
+          <w:color w:val="FF0000"/>
           <w:sz w:val="24"/>
           <w:lang w:val="hu-HU"/>
         </w:rPr>
@@ -7512,6 +7517,7 @@
       <w:r>
         <w:rPr>
           <w:rFonts w:ascii="Times New Roman" w:hAnsi="Times New Roman" w:cs="Times New Roman"/>
+          <w:color w:val="FF0000"/>
           <w:sz w:val="24"/>
           <w:lang w:val="hu-HU"/>
         </w:rPr>
@@ -7520,7 +7526,7 @@
     </w:p>
     <w:p>
       <w:pPr>
-        <w:pStyle w:val="Listaszerbekezds"/>
+        <w:pStyle w:val="ListParagraph"/>
         <w:spacing w:after="0" w:line="360" w:lineRule="auto"/>
         <w:jc w:val="both"/>
         <w:rPr>
@@ -7532,7 +7538,7 @@
     </w:p>
     <w:p>
       <w:pPr>
-        <w:pStyle w:val="Listaszerbekezds"/>
+        <w:pStyle w:val="ListParagraph"/>
         <w:numPr>
           <w:ilvl w:val="0"/>
           <w:numId w:val="5"/>
@@ -7678,7 +7684,7 @@
     </w:p>
     <w:p>
       <w:pPr>
-        <w:pStyle w:val="Listaszerbekezds"/>
+        <w:pStyle w:val="ListParagraph"/>
         <w:numPr>
           <w:ilvl w:val="0"/>
           <w:numId w:val="5"/>
@@ -7776,7 +7782,7 @@
     </w:p>
     <w:p>
       <w:pPr>
-        <w:pStyle w:val="Listaszerbekezds"/>
+        <w:pStyle w:val="ListParagraph"/>
         <w:spacing w:after="0" w:line="360" w:lineRule="auto"/>
         <w:jc w:val="both"/>
         <w:rPr>
@@ -7892,7 +7898,7 @@
     </w:p>
     <w:p>
       <w:pPr>
-        <w:pStyle w:val="Listaszerbekezds"/>
+        <w:pStyle w:val="ListParagraph"/>
         <w:spacing w:after="0" w:line="240" w:lineRule="auto"/>
         <w:jc w:val="both"/>
         <w:rPr>
@@ -7912,7 +7918,7 @@
     </w:p>
     <w:p>
       <w:pPr>
-        <w:pStyle w:val="Listaszerbekezds"/>
+        <w:pStyle w:val="ListParagraph"/>
         <w:spacing w:after="0" w:line="240" w:lineRule="auto"/>
         <w:jc w:val="both"/>
         <w:rPr>
@@ -7933,7 +7939,7 @@
     </w:p>
     <w:p>
       <w:pPr>
-        <w:pStyle w:val="Listaszerbekezds"/>
+        <w:pStyle w:val="ListParagraph"/>
         <w:spacing w:after="0" w:line="240" w:lineRule="auto"/>
         <w:jc w:val="both"/>
         <w:rPr>
@@ -7953,7 +7959,7 @@
     </w:p>
     <w:p>
       <w:pPr>
-        <w:pStyle w:val="Listaszerbekezds"/>
+        <w:pStyle w:val="ListParagraph"/>
         <w:spacing w:after="0" w:line="240" w:lineRule="auto"/>
         <w:jc w:val="both"/>
         <w:rPr>
@@ -7973,7 +7979,7 @@
     </w:p>
     <w:p>
       <w:pPr>
-        <w:pStyle w:val="Listaszerbekezds"/>
+        <w:pStyle w:val="ListParagraph"/>
         <w:spacing w:after="0" w:line="240" w:lineRule="auto"/>
         <w:jc w:val="both"/>
         <w:rPr>
@@ -7993,7 +7999,7 @@
     </w:p>
     <w:p>
       <w:pPr>
-        <w:pStyle w:val="Listaszerbekezds"/>
+        <w:pStyle w:val="ListParagraph"/>
         <w:spacing w:after="0" w:line="240" w:lineRule="auto"/>
         <w:jc w:val="both"/>
         <w:rPr>
@@ -8013,7 +8019,7 @@
     </w:p>
     <w:p>
       <w:pPr>
-        <w:pStyle w:val="Listaszerbekezds"/>
+        <w:pStyle w:val="ListParagraph"/>
         <w:spacing w:after="0" w:line="240" w:lineRule="auto"/>
         <w:jc w:val="both"/>
         <w:rPr>
@@ -8033,7 +8039,7 @@
     </w:p>
     <w:p>
       <w:pPr>
-        <w:pStyle w:val="Listaszerbekezds"/>
+        <w:pStyle w:val="ListParagraph"/>
         <w:spacing w:after="0" w:line="240" w:lineRule="auto"/>
         <w:jc w:val="both"/>
         <w:rPr>
@@ -8053,7 +8059,7 @@
     </w:p>
     <w:p>
       <w:pPr>
-        <w:pStyle w:val="Listaszerbekezds"/>
+        <w:pStyle w:val="ListParagraph"/>
         <w:spacing w:after="0" w:line="360" w:lineRule="auto"/>
         <w:jc w:val="both"/>
         <w:rPr>
@@ -8065,7 +8071,7 @@
     </w:p>
     <w:p>
       <w:pPr>
-        <w:pStyle w:val="Listaszerbekezds"/>
+        <w:pStyle w:val="ListParagraph"/>
         <w:numPr>
           <w:ilvl w:val="0"/>
           <w:numId w:val="5"/>
@@ -8191,7 +8197,7 @@
     </w:p>
     <w:p>
       <w:pPr>
-        <w:pStyle w:val="Listaszerbekezds"/>
+        <w:pStyle w:val="ListParagraph"/>
         <w:spacing w:after="0" w:line="360" w:lineRule="auto"/>
         <w:jc w:val="both"/>
         <w:rPr>
@@ -8203,7 +8209,7 @@
     </w:p>
     <w:p>
       <w:pPr>
-        <w:pStyle w:val="Listaszerbekezds"/>
+        <w:pStyle w:val="ListParagraph"/>
         <w:numPr>
           <w:ilvl w:val="0"/>
           <w:numId w:val="5"/>
@@ -8359,7 +8365,7 @@
     </w:p>
     <w:p>
       <w:pPr>
-        <w:pStyle w:val="Listaszerbekezds"/>
+        <w:pStyle w:val="ListParagraph"/>
         <w:spacing w:after="0" w:line="360" w:lineRule="auto"/>
         <w:jc w:val="both"/>
         <w:rPr>
@@ -8371,7 +8377,7 @@
     </w:p>
     <w:p>
       <w:pPr>
-        <w:pStyle w:val="Listaszerbekezds"/>
+        <w:pStyle w:val="ListParagraph"/>
         <w:numPr>
           <w:ilvl w:val="0"/>
           <w:numId w:val="5"/>
@@ -8479,7 +8485,7 @@
     </w:p>
     <w:p>
       <w:pPr>
-        <w:pStyle w:val="Listaszerbekezds"/>
+        <w:pStyle w:val="ListParagraph"/>
         <w:spacing w:after="0" w:line="360" w:lineRule="auto"/>
         <w:jc w:val="both"/>
         <w:rPr>
@@ -8491,7 +8497,7 @@
     </w:p>
     <w:p>
       <w:pPr>
-        <w:pStyle w:val="Listaszerbekezds"/>
+        <w:pStyle w:val="ListParagraph"/>
         <w:numPr>
           <w:ilvl w:val="0"/>
           <w:numId w:val="5"/>
@@ -8595,7 +8601,7 @@
     </w:p>
     <w:p>
       <w:pPr>
-        <w:pStyle w:val="Listaszerbekezds"/>
+        <w:pStyle w:val="ListParagraph"/>
         <w:spacing w:after="0" w:line="360" w:lineRule="auto"/>
         <w:jc w:val="both"/>
         <w:rPr>
@@ -8623,7 +8629,7 @@
     </w:p>
     <w:p>
       <w:pPr>
-        <w:pStyle w:val="Listaszerbekezds"/>
+        <w:pStyle w:val="ListParagraph"/>
         <w:spacing w:after="0" w:line="360" w:lineRule="auto"/>
         <w:jc w:val="both"/>
         <w:rPr>
@@ -8651,7 +8657,7 @@
     </w:p>
     <w:p>
       <w:pPr>
-        <w:pStyle w:val="Listaszerbekezds"/>
+        <w:pStyle w:val="ListParagraph"/>
         <w:spacing w:after="0" w:line="360" w:lineRule="auto"/>
         <w:jc w:val="both"/>
         <w:rPr>
@@ -8679,7 +8685,7 @@
     </w:p>
     <w:p>
       <w:pPr>
-        <w:pStyle w:val="Listaszerbekezds"/>
+        <w:pStyle w:val="ListParagraph"/>
         <w:spacing w:after="0" w:line="360" w:lineRule="auto"/>
         <w:jc w:val="both"/>
         <w:rPr>
@@ -8691,7 +8697,7 @@
     </w:p>
     <w:p>
       <w:pPr>
-        <w:pStyle w:val="Listaszerbekezds"/>
+        <w:pStyle w:val="ListParagraph"/>
         <w:numPr>
           <w:ilvl w:val="0"/>
           <w:numId w:val="5"/>
@@ -8781,7 +8787,7 @@
     </w:p>
     <w:p>
       <w:pPr>
-        <w:pStyle w:val="Listaszerbekezds"/>
+        <w:pStyle w:val="ListParagraph"/>
         <w:spacing w:after="0" w:line="360" w:lineRule="auto"/>
         <w:jc w:val="both"/>
         <w:rPr>
@@ -8883,7 +8889,7 @@
     </w:p>
     <w:p>
       <w:pPr>
-        <w:pStyle w:val="Listaszerbekezds"/>
+        <w:pStyle w:val="ListParagraph"/>
         <w:spacing w:after="0" w:line="360" w:lineRule="auto"/>
         <w:jc w:val="both"/>
         <w:rPr>
@@ -8943,7 +8949,7 @@
     </w:p>
     <w:p>
       <w:pPr>
-        <w:pStyle w:val="Listaszerbekezds"/>
+        <w:pStyle w:val="ListParagraph"/>
         <w:spacing w:after="0" w:line="360" w:lineRule="auto"/>
         <w:jc w:val="both"/>
         <w:rPr>
@@ -8955,7 +8961,7 @@
     </w:p>
     <w:p>
       <w:pPr>
-        <w:pStyle w:val="Listaszerbekezds"/>
+        <w:pStyle w:val="ListParagraph"/>
         <w:numPr>
           <w:ilvl w:val="0"/>
           <w:numId w:val="5"/>
@@ -8998,7 +9004,7 @@
     </w:p>
     <w:p>
       <w:pPr>
-        <w:pStyle w:val="Listaszerbekezds"/>
+        <w:pStyle w:val="ListParagraph"/>
         <w:spacing w:after="0" w:line="360" w:lineRule="auto"/>
         <w:jc w:val="both"/>
         <w:rPr>
@@ -9165,7 +9171,7 @@
 <w:hdr xmlns:wpc="http://schemas.microsoft.com/office/word/2010/wordprocessingCanvas" xmlns:cx="http://schemas.microsoft.com/office/drawing/2014/chartex" xmlns:cx1="http://schemas.microsoft.com/office/drawing/2015/9/8/chartex" xmlns:cx2="http://schemas.microsoft.com/office/drawing/2015/10/21/chartex" xmlns:cx3="http://schemas.microsoft.com/office/drawing/2016/5/9/chartex" xmlns:cx4="http://schemas.microsoft.com/office/drawing/2016/5/10/chartex" xmlns:cx5="http://schemas.microsoft.com/office/drawing/2016/5/11/chartex" xmlns:cx6="http://schemas.microsoft.com/office/drawing/2016/5/12/chartex" xmlns:cx7="http://schemas.microsoft.com/office/drawing/2016/5/13/chartex" xmlns:cx8="http://schemas.microsoft.com/office/drawing/2016/5/14/chartex" xmlns:mc="http://schemas.openxmlformats.org/markup-compatibility/2006" xmlns:aink="http://schemas.microsoft.com/office/drawing/2016/ink" xmlns:am3d="http://schemas.microsoft.com/office/drawing/2017/model3d" xmlns:o="urn:schemas-microsoft-com:office:office" xmlns:oel="http://schemas.microsoft.com/office/2019/extlst" xmlns:r="http://schemas.openxmlformats.org/officeDocument/2006/relationships" xmlns:m="http://schemas.openxmlformats.org/officeDocument/2006/math" xmlns:v="urn:schemas-microsoft-com:vml" xmlns:wp14="http://schemas.microsoft.com/office/word/2010/wordprocessingDrawing" xmlns:wp="http://schemas.openxmlformats.org/drawingml/2006/wordprocessingDrawing" xmlns:w10="urn:schemas-microsoft-com:office:word" xmlns:w="http://schemas.openxmlformats.org/wordprocessingml/2006/main" xmlns:w14="http://schemas.microsoft.com/office/word/2010/wordml" xmlns:w15="http://schemas.microsoft.com/office/word/2012/wordml" xmlns:w16cex="http://schemas.microsoft.com/office/word/2018/wordml/cex" xmlns:w16cid="http://schemas.microsoft.com/office/word/2016/wordml/cid" xmlns:w16="http://schemas.microsoft.com/office/word/2018/wordml" xmlns:w16du="http://schemas.microsoft.com/office/word/2023/wordml/word16du" xmlns:w16sdtdh="http://schemas.microsoft.com/office/word/2020/wordml/sdtdatahash" xmlns:w16sdtfl="http://schemas.microsoft.com/office/word/2024/wordml/sdtformatlock" xmlns:w16se="http://schemas.microsoft.com/office/word/2015/wordml/symex" xmlns:wpg="http://schemas.microsoft.com/office/word/2010/wordprocessingGroup" xmlns:wpi="http://schemas.microsoft.com/office/word/2010/wordprocessingInk" xmlns:wne="http://schemas.microsoft.com/office/word/2006/wordml" xmlns:wps="http://schemas.microsoft.com/office/word/2010/wordprocessingShape" mc:Ignorable="w14 w15 w16se w16cid w16 w16cex w16sdtdh w16sdtfl w16du wp14">
   <w:p>
     <w:pPr>
-      <w:pStyle w:val="lfej"/>
+      <w:pStyle w:val="Header"/>
     </w:pPr>
     <w:r>
       <w:rPr>
@@ -9175,7 +9181,7 @@
       <mc:AlternateContent>
         <mc:Choice Requires="wps">
           <w:drawing>
-            <wp:anchor distT="0" distB="0" distL="118745" distR="118745" simplePos="0" relativeHeight="251659264" behindDoc="1" locked="0" layoutInCell="1" allowOverlap="0" wp14:anchorId="4FCAB087" wp14:editId="2DE30B2D">
+            <wp:anchor distT="0" distB="0" distL="118745" distR="118745" simplePos="0" relativeHeight="251659264" behindDoc="1" locked="0" layoutInCell="1" allowOverlap="0" wp14:anchorId="2BE1FD06" wp14:editId="17B4AC05">
               <wp:simplePos x="0" y="0"/>
               <wp:positionH relativeFrom="margin">
                 <wp:align>center</wp:align>
@@ -9236,7 +9242,7 @@
                       <w:txbxContent>
                         <w:p>
                           <w:pPr>
-                            <w:pStyle w:val="lfej"/>
+                            <w:pStyle w:val="Header"/>
                             <w:jc w:val="center"/>
                             <w:rPr>
                               <w:b/>
@@ -9257,7 +9263,7 @@
                         </w:p>
                         <w:p>
                           <w:pPr>
-                            <w:pStyle w:val="lfej"/>
+                            <w:pStyle w:val="Header"/>
                             <w:jc w:val="center"/>
                             <w:rPr>
                               <w:b/>
@@ -9280,7 +9286,6 @@
                               <w:dataBinding w:prefixMappings="xmlns:ns0='http://purl.org/dc/elements/1.1/' xmlns:ns1='http://schemas.openxmlformats.org/package/2006/metadata/core-properties' " w:xpath="/ns1:coreProperties[1]/ns0:title[1]" w:storeItemID="{6C3C8BC8-F283-45AE-878A-BAB7291924A1}"/>
                               <w:text/>
                             </w:sdtPr>
-                            <w:sdtEndPr/>
                             <w:sdtContent>
                               <w:r>
                                 <w:rPr>
@@ -9316,12 +9321,12 @@
         </mc:Choice>
         <mc:Fallback>
           <w:pict>
-            <v:rect w14:anchorId="4FCAB087" id="Rectangle 197" o:spid="_x0000_s1026" style="position:absolute;margin-left:0;margin-top:0;width:468.5pt;height:21.3pt;z-index:-251657216;visibility:visible;mso-wrap-style:square;mso-width-percent:1000;mso-height-percent:27;mso-top-percent:45;mso-wrap-distance-left:9.35pt;mso-wrap-distance-top:0;mso-wrap-distance-right:9.35pt;mso-wrap-distance-bottom:0;mso-position-horizontal:center;mso-position-horizontal-relative:margin;mso-position-vertical-relative:page;mso-width-percent:1000;mso-height-percent:27;mso-top-percent:45;mso-width-relative:margin;mso-height-relative:page;v-text-anchor:middle" o:gfxdata="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" o:allowoverlap="f" fillcolor="#5b9bd5 [3204]" stroked="f" strokeweight="1pt">
+            <v:rect w14:anchorId="2BE1FD06" id="Rectangle 197" o:spid="_x0000_s1026" style="position:absolute;margin-left:0;margin-top:0;width:468.5pt;height:21.3pt;z-index:-251657216;visibility:visible;mso-wrap-style:square;mso-width-percent:1000;mso-height-percent:27;mso-top-percent:45;mso-wrap-distance-left:9.35pt;mso-wrap-distance-top:0;mso-wrap-distance-right:9.35pt;mso-wrap-distance-bottom:0;mso-position-horizontal:center;mso-position-horizontal-relative:margin;mso-position-vertical-relative:page;mso-width-percent:1000;mso-height-percent:27;mso-top-percent:45;mso-width-relative:margin;mso-height-relative:page;v-text-anchor:middle" o:gfxdata="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" o:allowoverlap="f" fillcolor="#5b9bd5 [3204]" stroked="f" strokeweight="1pt">
               <v:textbox style="mso-fit-shape-to-text:t">
                 <w:txbxContent>
                   <w:p>
                     <w:pPr>
-                      <w:pStyle w:val="lfej"/>
+                      <w:pStyle w:val="Header"/>
                       <w:jc w:val="center"/>
                       <w:rPr>
                         <w:b/>
@@ -9342,7 +9347,7 @@
                   </w:p>
                   <w:p>
                     <w:pPr>
-                      <w:pStyle w:val="lfej"/>
+                      <w:pStyle w:val="Header"/>
                       <w:jc w:val="center"/>
                       <w:rPr>
                         <w:b/>
@@ -9365,7 +9370,6 @@
                         <w:dataBinding w:prefixMappings="xmlns:ns0='http://purl.org/dc/elements/1.1/' xmlns:ns1='http://schemas.openxmlformats.org/package/2006/metadata/core-properties' " w:xpath="/ns1:coreProperties[1]/ns0:title[1]" w:storeItemID="{6C3C8BC8-F283-45AE-878A-BAB7291924A1}"/>
                         <w:text/>
                       </w:sdtPr>
-                      <w:sdtEndPr/>
                       <w:sdtContent>
                         <w:r>
                           <w:rPr>
@@ -11787,17 +11791,17 @@
     <w:lsdException w:name="Unresolved Mention" w:semiHidden="1" w:unhideWhenUsed="1"/>
     <w:lsdException w:name="Smart Link" w:semiHidden="1" w:unhideWhenUsed="1"/>
   </w:latentStyles>
-  <w:style w:type="paragraph" w:default="1" w:styleId="Norml">
+  <w:style w:type="paragraph" w:default="1" w:styleId="Normal">
     <w:name w:val="Normal"/>
     <w:qFormat/>
   </w:style>
-  <w:style w:type="character" w:default="1" w:styleId="Bekezdsalapbettpusa">
+  <w:style w:type="character" w:default="1" w:styleId="DefaultParagraphFont">
     <w:name w:val="Default Paragraph Font"/>
     <w:uiPriority w:val="1"/>
     <w:semiHidden/>
     <w:unhideWhenUsed/>
   </w:style>
-  <w:style w:type="table" w:default="1" w:styleId="Normltblzat">
+  <w:style w:type="table" w:default="1" w:styleId="TableNormal">
     <w:name w:val="Normal Table"/>
     <w:uiPriority w:val="99"/>
     <w:semiHidden/>
@@ -11812,16 +11816,16 @@
       </w:tblCellMar>
     </w:tblPr>
   </w:style>
-  <w:style w:type="numbering" w:default="1" w:styleId="Nemlista">
+  <w:style w:type="numbering" w:default="1" w:styleId="NoList">
     <w:name w:val="No List"/>
     <w:uiPriority w:val="99"/>
     <w:semiHidden/>
     <w:unhideWhenUsed/>
   </w:style>
-  <w:style w:type="paragraph" w:styleId="lfej">
+  <w:style w:type="paragraph" w:styleId="Header">
     <w:name w:val="header"/>
-    <w:basedOn w:val="Norml"/>
-    <w:link w:val="lfejChar"/>
+    <w:basedOn w:val="Normal"/>
+    <w:link w:val="HeaderChar"/>
     <w:uiPriority w:val="99"/>
     <w:unhideWhenUsed/>
     <w:rsid w:val="00E12C2C"/>
@@ -11833,17 +11837,17 @@
       <w:spacing w:after="0" w:line="240" w:lineRule="auto"/>
     </w:pPr>
   </w:style>
-  <w:style w:type="character" w:customStyle="1" w:styleId="lfejChar">
-    <w:name w:val="Élőfej Char"/>
-    <w:basedOn w:val="Bekezdsalapbettpusa"/>
-    <w:link w:val="lfej"/>
+  <w:style w:type="character" w:customStyle="1" w:styleId="HeaderChar">
+    <w:name w:val="Header Char"/>
+    <w:basedOn w:val="DefaultParagraphFont"/>
+    <w:link w:val="Header"/>
     <w:uiPriority w:val="99"/>
     <w:rsid w:val="00E12C2C"/>
   </w:style>
-  <w:style w:type="paragraph" w:styleId="llb">
+  <w:style w:type="paragraph" w:styleId="Footer">
     <w:name w:val="footer"/>
-    <w:basedOn w:val="Norml"/>
-    <w:link w:val="llbChar"/>
+    <w:basedOn w:val="Normal"/>
+    <w:link w:val="FooterChar"/>
     <w:uiPriority w:val="99"/>
     <w:unhideWhenUsed/>
     <w:rsid w:val="00E12C2C"/>
@@ -11855,16 +11859,16 @@
       <w:spacing w:after="0" w:line="240" w:lineRule="auto"/>
     </w:pPr>
   </w:style>
-  <w:style w:type="character" w:customStyle="1" w:styleId="llbChar">
-    <w:name w:val="Élőláb Char"/>
-    <w:basedOn w:val="Bekezdsalapbettpusa"/>
-    <w:link w:val="llb"/>
+  <w:style w:type="character" w:customStyle="1" w:styleId="FooterChar">
+    <w:name w:val="Footer Char"/>
+    <w:basedOn w:val="DefaultParagraphFont"/>
+    <w:link w:val="Footer"/>
     <w:uiPriority w:val="99"/>
     <w:rsid w:val="00E12C2C"/>
   </w:style>
-  <w:style w:type="paragraph" w:styleId="Listaszerbekezds">
+  <w:style w:type="paragraph" w:styleId="ListParagraph">
     <w:name w:val="List Paragraph"/>
-    <w:basedOn w:val="Norml"/>
+    <w:basedOn w:val="Normal"/>
     <w:uiPriority w:val="34"/>
     <w:qFormat/>
     <w:rsid w:val="00E12C2C"/>
@@ -11873,9 +11877,9 @@
       <w:contextualSpacing/>
     </w:pPr>
   </w:style>
-  <w:style w:type="character" w:styleId="Helyrzszveg">
+  <w:style w:type="character" w:styleId="PlaceholderText">
     <w:name w:val="Placeholder Text"/>
-    <w:basedOn w:val="Bekezdsalapbettpusa"/>
+    <w:basedOn w:val="DefaultParagraphFont"/>
     <w:uiPriority w:val="99"/>
     <w:semiHidden/>
     <w:rsid w:val="00BF57D2"/>
@@ -11883,9 +11887,9 @@
       <w:color w:val="808080"/>
     </w:rPr>
   </w:style>
-  <w:style w:type="table" w:styleId="Rcsostblzat">
+  <w:style w:type="table" w:styleId="TableGrid">
     <w:name w:val="Table Grid"/>
-    <w:basedOn w:val="Normltblzat"/>
+    <w:basedOn w:val="TableNormal"/>
     <w:uiPriority w:val="39"/>
     <w:rsid w:val="00670480"/>
     <w:pPr>
@@ -11920,10 +11924,10 @@
       <w:lang w:eastAsia="ro-RO"/>
     </w:rPr>
   </w:style>
-  <w:style w:type="paragraph" w:styleId="Buborkszveg">
+  <w:style w:type="paragraph" w:styleId="BalloonText">
     <w:name w:val="Balloon Text"/>
-    <w:basedOn w:val="Norml"/>
-    <w:link w:val="BuborkszvegChar"/>
+    <w:basedOn w:val="Normal"/>
+    <w:link w:val="BalloonTextChar"/>
     <w:uiPriority w:val="99"/>
     <w:semiHidden/>
     <w:unhideWhenUsed/>
@@ -11937,10 +11941,10 @@
       <w:szCs w:val="16"/>
     </w:rPr>
   </w:style>
-  <w:style w:type="character" w:customStyle="1" w:styleId="BuborkszvegChar">
-    <w:name w:val="Buborékszöveg Char"/>
-    <w:basedOn w:val="Bekezdsalapbettpusa"/>
-    <w:link w:val="Buborkszveg"/>
+  <w:style w:type="character" w:customStyle="1" w:styleId="BalloonTextChar">
+    <w:name w:val="Balloon Text Char"/>
+    <w:basedOn w:val="DefaultParagraphFont"/>
+    <w:link w:val="BalloonText"/>
     <w:uiPriority w:val="99"/>
     <w:semiHidden/>
     <w:rsid w:val="00F029ED"/>
@@ -11950,10 +11954,10 @@
       <w:szCs w:val="16"/>
     </w:rPr>
   </w:style>
-  <w:style w:type="paragraph" w:styleId="Csakszveg">
+  <w:style w:type="paragraph" w:styleId="PlainText">
     <w:name w:val="Plain Text"/>
-    <w:basedOn w:val="Norml"/>
-    <w:link w:val="CsakszvegChar"/>
+    <w:basedOn w:val="Normal"/>
+    <w:link w:val="PlainTextChar"/>
     <w:rsid w:val="003650AE"/>
     <w:pPr>
       <w:spacing w:after="0" w:line="240" w:lineRule="auto"/>
@@ -11965,10 +11969,10 @@
       <w:lang w:val="en-AU"/>
     </w:rPr>
   </w:style>
-  <w:style w:type="character" w:customStyle="1" w:styleId="CsakszvegChar">
-    <w:name w:val="Csak szöveg Char"/>
-    <w:basedOn w:val="Bekezdsalapbettpusa"/>
-    <w:link w:val="Csakszveg"/>
+  <w:style w:type="character" w:customStyle="1" w:styleId="PlainTextChar">
+    <w:name w:val="Plain Text Char"/>
+    <w:basedOn w:val="DefaultParagraphFont"/>
+    <w:link w:val="PlainText"/>
     <w:rsid w:val="003650AE"/>
     <w:rPr>
       <w:rFonts w:ascii="Courier New" w:eastAsia="Times New Roman" w:hAnsi="Courier New" w:cs="Times New Roman"/>
@@ -11977,9 +11981,9 @@
       <w:lang w:val="en-AU"/>
     </w:rPr>
   </w:style>
-  <w:style w:type="paragraph" w:styleId="Lista2">
+  <w:style w:type="paragraph" w:styleId="List2">
     <w:name w:val="List 2"/>
-    <w:basedOn w:val="Norml"/>
+    <w:basedOn w:val="Normal"/>
     <w:rsid w:val="000129DE"/>
     <w:pPr>
       <w:spacing w:after="0" w:line="240" w:lineRule="auto"/>

</xml_diff>